<commit_message>
Support for VS2013 and basic auth
</commit_message>
<xml_diff>
--- a/Readme.docx
+++ b/Readme.docx
@@ -219,8 +219,6 @@
         </w:rPr>
         <w:t>«</w:t>
       </w:r>
-      <w:bookmarkStart w:id="0" w:name="_GoBack"/>
-      <w:bookmarkEnd w:id="0"/>
       <w:proofErr w:type="spellStart"/>
       <w:r>
         <w:rPr>
@@ -2421,6 +2419,119 @@
         <w:pStyle w:val="1"/>
       </w:pPr>
       <w:r>
+        <w:rPr>
+          <w:lang w:val="en-US"/>
+        </w:rPr>
+        <w:t xml:space="preserve">Basic </w:t>
+      </w:r>
+      <w:r>
+        <w:t>авторизация</w:t>
+      </w:r>
+    </w:p>
+    <w:p>
+      <w:r>
+        <w:t xml:space="preserve">Для успешной отправки запросов (команды </w:t>
+      </w:r>
+      <w:r>
+        <w:rPr>
+          <w:lang w:val="en-US"/>
+        </w:rPr>
+        <w:t>get</w:t>
+      </w:r>
+      <w:r>
+        <w:t>-</w:t>
+      </w:r>
+      <w:r>
+        <w:rPr>
+          <w:lang w:val="en-US"/>
+        </w:rPr>
+        <w:t>state</w:t>
+      </w:r>
+      <w:r>
+        <w:t xml:space="preserve"> </w:t>
+      </w:r>
+      <w:r>
+        <w:t xml:space="preserve">и </w:t>
+      </w:r>
+      <w:r>
+        <w:rPr>
+          <w:lang w:val="en-US"/>
+        </w:rPr>
+        <w:t>send</w:t>
+      </w:r>
+      <w:r>
+        <w:t xml:space="preserve">) в ГИС ЖКХ необходимо дополнительно использовать </w:t>
+      </w:r>
+      <w:r>
+        <w:rPr>
+          <w:lang w:val="en-US"/>
+        </w:rPr>
+        <w:t>basic</w:t>
+      </w:r>
+      <w:r>
+        <w:t>-</w:t>
+      </w:r>
+      <w:r>
+        <w:t>авторизацию.</w:t>
+      </w:r>
+      <w:r>
+        <w:t xml:space="preserve"> </w:t>
+      </w:r>
+      <w:r>
+        <w:t xml:space="preserve">Логин и пароль задаются с помощью ключа </w:t>
+      </w:r>
+      <w:r>
+        <w:rPr>
+          <w:b/>
+        </w:rPr>
+        <w:t>–</w:t>
+      </w:r>
+      <w:r>
+        <w:rPr>
+          <w:b/>
+          <w:lang w:val="en-US"/>
+        </w:rPr>
+        <w:t>a</w:t>
+      </w:r>
+      <w:r>
+        <w:rPr>
+          <w:b/>
+        </w:rPr>
+        <w:t xml:space="preserve"> </w:t>
+      </w:r>
+      <w:r>
+        <w:t xml:space="preserve">в формате </w:t>
+      </w:r>
+      <w:proofErr w:type="spellStart"/>
+      <w:proofErr w:type="gramStart"/>
+      <w:r>
+        <w:t>логин:пароль</w:t>
+      </w:r>
+      <w:proofErr w:type="spellEnd"/>
+      <w:proofErr w:type="gramEnd"/>
+      <w:r>
+        <w:t xml:space="preserve">, например </w:t>
+      </w:r>
+      <w:r>
+        <w:rPr>
+          <w:b/>
+        </w:rPr>
+        <w:t>-a lanit:tv,n8!Ya</w:t>
+      </w:r>
+      <w:r>
+        <w:rPr>
+          <w:b/>
+        </w:rPr>
+        <w:t>.</w:t>
+      </w:r>
+      <w:bookmarkStart w:id="0" w:name="_GoBack"/>
+      <w:bookmarkEnd w:id="0"/>
+    </w:p>
+    <w:p>
+      <w:pPr>
+        <w:pStyle w:val="1"/>
+      </w:pPr>
+      <w:r>
         <w:t>Примеры использования</w:t>
       </w:r>
       <w:r>
@@ -2442,9 +2553,9 @@
         <w:tblLook w:val="04A0" w:firstRow="1" w:lastRow="0" w:firstColumn="1" w:lastColumn="0" w:noHBand="0" w:noVBand="1"/>
       </w:tblPr>
       <w:tblGrid>
-        <w:gridCol w:w="1653"/>
-        <w:gridCol w:w="4519"/>
-        <w:gridCol w:w="3173"/>
+        <w:gridCol w:w="1620"/>
+        <w:gridCol w:w="4625"/>
+        <w:gridCol w:w="3100"/>
       </w:tblGrid>
       <w:tr>
         <w:tc>
@@ -2560,6 +2671,12 @@
               </w:rPr>
               <w:t xml:space="preserve"> response.csv"</w:t>
             </w:r>
+            <w:r>
+              <w:rPr>
+                <w:lang w:val="en-US"/>
+              </w:rPr>
+              <w:t xml:space="preserve"> -a lanit:tv,n8!Ya</w:t>
+            </w:r>
           </w:p>
         </w:tc>
         <w:tc>
@@ -2626,7 +2743,11 @@
             </w:r>
             <w:proofErr w:type="spellEnd"/>
             <w:r>
-              <w:t xml:space="preserve"> запроса находится в первой колонке второй строке. </w:t>
+              <w:t xml:space="preserve"> запроса </w:t>
+            </w:r>
+            <w:r>
+              <w:lastRenderedPageBreak/>
+              <w:t xml:space="preserve">находится в первой колонке второй строке. </w:t>
             </w:r>
           </w:p>
         </w:tc>
@@ -2638,6 +2759,7 @@
           </w:tcPr>
           <w:p>
             <w:r>
+              <w:lastRenderedPageBreak/>
               <w:t>Получение</w:t>
             </w:r>
             <w:r>
@@ -2717,6 +2839,12 @@
               </w:rPr>
               <w:t xml:space="preserve"> get-state response.csv"</w:t>
             </w:r>
+            <w:r>
+              <w:rPr>
+                <w:lang w:val="en-US"/>
+              </w:rPr>
+              <w:t xml:space="preserve"> -a lanit:tv,n8!Ya</w:t>
+            </w:r>
           </w:p>
         </w:tc>
         <w:tc>
@@ -2760,7 +2888,6 @@
           </w:tcPr>
           <w:p>
             <w:r>
-              <w:lastRenderedPageBreak/>
               <w:t xml:space="preserve">Импорт </w:t>
             </w:r>
             <w:r>
@@ -2827,6 +2954,12 @@
               </w:rPr>
               <w:t xml:space="preserve"> response.csv"</w:t>
             </w:r>
+            <w:r>
+              <w:rPr>
+                <w:lang w:val="en-US"/>
+              </w:rPr>
+              <w:t xml:space="preserve"> -a lanit:tv,n8!Ya</w:t>
+            </w:r>
           </w:p>
         </w:tc>
         <w:tc>
@@ -2967,6 +3100,12 @@
                 <w:lang w:val="en-US"/>
               </w:rPr>
               <w:t xml:space="preserve"> get-state response.csv"</w:t>
+            </w:r>
+            <w:r>
+              <w:rPr>
+                <w:lang w:val="en-US"/>
+              </w:rPr>
+              <w:t xml:space="preserve"> -a lanit:tv,n8!Ya</w:t>
             </w:r>
           </w:p>
         </w:tc>

</xml_diff>

<commit_message>
Updated to new formats
</commit_message>
<xml_diff>
--- a/Readme.docx
+++ b/Readme.docx
@@ -653,10 +653,64 @@
       </w:r>
     </w:p>
     <w:p>
+      <w:r>
+        <w:t>Для корректности провер</w:t>
+      </w:r>
+      <w:bookmarkStart w:id="0" w:name="_GoBack"/>
+      <w:bookmarkEnd w:id="0"/>
+      <w:r>
+        <w:t xml:space="preserve">ки </w:t>
+      </w:r>
+      <w:r>
+        <w:t>ЭЦП</w:t>
+      </w:r>
+      <w:r>
+        <w:t xml:space="preserve"> необходимо добавить сертификат УЦ в доверенные корневые сертификаты. Подробнее о процедуре можно прочесть по адресу </w:t>
+      </w:r>
+      <w:hyperlink r:id="rId9" w:history="1">
+        <w:r>
+          <w:rPr>
+            <w:rStyle w:val="a6"/>
+          </w:rPr>
+          <w:t>https://technet.microsoft.com/ru-ru/library/cc754841(v=ws.11).aspx</w:t>
+        </w:r>
+      </w:hyperlink>
+      <w:r>
+        <w:t xml:space="preserve">. </w:t>
+      </w:r>
+      <w:r>
+        <w:t xml:space="preserve">Сертификаты для стенда </w:t>
+      </w:r>
+      <w:proofErr w:type="spellStart"/>
+      <w:r>
+        <w:t>ППаК</w:t>
+      </w:r>
+      <w:proofErr w:type="spellEnd"/>
+      <w:r>
+        <w:t xml:space="preserve"> можно скачать по адресу </w:t>
+      </w:r>
+      <w:hyperlink r:id="rId10" w:history="1">
+        <w:r>
+          <w:rPr>
+            <w:rStyle w:val="a6"/>
+            <w:lang w:val="en-US"/>
+          </w:rPr>
+          <w:t>h</w:t>
+        </w:r>
+        <w:r>
+          <w:rPr>
+            <w:rStyle w:val="a6"/>
+          </w:rPr>
+          <w:t>ttps://e-trust.gosuslugi.ru/CA/View?ogrn=1037724007276&amp;ReturnUrl=%2FCA%3FPage%3D1%26FilterName%3D%25D0%259F%25D0%25BE%25D1%2587%25D1%2582%25D0%25B0%26FilterOGRN%3D%26FilterPackName%3D%26FilterStatus%3D-1%26FilterCity%3D%26FilterSoft%3D%26FilterCryptClass%3D</w:t>
+        </w:r>
+      </w:hyperlink>
+    </w:p>
+    <w:p>
       <w:pPr>
         <w:pStyle w:val="1"/>
       </w:pPr>
       <w:r>
+        <w:lastRenderedPageBreak/>
         <w:t>Сборка приложения из исходных кодов</w:t>
       </w:r>
     </w:p>
@@ -719,15 +773,12 @@
           <w:numId w:val="1"/>
         </w:numPr>
       </w:pPr>
-      <w:proofErr w:type="gramStart"/>
-      <w:r>
-        <w:rPr>
-          <w:lang w:val="en-US"/>
-        </w:rPr>
-        <w:lastRenderedPageBreak/>
+      <w:r>
+        <w:rPr>
+          <w:lang w:val="en-US"/>
+        </w:rPr>
         <w:t>sign</w:t>
       </w:r>
-      <w:proofErr w:type="gramEnd"/>
       <w:r>
         <w:t xml:space="preserve"> </w:t>
       </w:r>
@@ -829,6 +880,9 @@
       <w:r>
         <w:t>невого элемента.</w:t>
       </w:r>
+      <w:r>
+        <w:t xml:space="preserve"> </w:t>
+      </w:r>
     </w:p>
     <w:p>
       <w:pPr>
@@ -900,7 +954,6 @@
           <w:numId w:val="1"/>
         </w:numPr>
       </w:pPr>
-      <w:proofErr w:type="gramStart"/>
       <w:r>
         <w:rPr>
           <w:lang w:val="en-US"/>
@@ -916,7 +969,6 @@
         </w:rPr>
         <w:t>state</w:t>
       </w:r>
-      <w:proofErr w:type="gramEnd"/>
       <w:r>
         <w:t xml:space="preserve"> – </w:t>
       </w:r>
@@ -955,7 +1007,6 @@
           <w:numId w:val="1"/>
         </w:numPr>
       </w:pPr>
-      <w:proofErr w:type="gramStart"/>
       <w:r>
         <w:rPr>
           <w:lang w:val="en-US"/>
@@ -971,7 +1022,6 @@
         </w:rPr>
         <w:t>certs</w:t>
       </w:r>
-      <w:proofErr w:type="gramEnd"/>
       <w:r>
         <w:t xml:space="preserve"> –</w:t>
       </w:r>
@@ -1382,9 +1432,17 @@
             <w:tcW w:w="0" w:type="auto"/>
           </w:tcPr>
           <w:p>
+            <w:pPr>
+              <w:rPr>
+                <w:lang w:val="en-US"/>
+              </w:rPr>
+            </w:pPr>
             <w:proofErr w:type="spellStart"/>
             <w:r>
-              <w:t>SenderId</w:t>
+              <w:rPr>
+                <w:lang w:val="en-US"/>
+              </w:rPr>
+              <w:t>OrgPpaGuid</w:t>
             </w:r>
             <w:proofErr w:type="spellEnd"/>
           </w:p>
@@ -1472,7 +1530,34 @@
         <w:tc>
           <w:tcPr>
             <w:tcW w:w="0" w:type="auto"/>
-            <w:vMerge/>
+          </w:tcPr>
+          <w:p>
+            <w:pPr>
+              <w:rPr>
+                <w:lang w:val="en-US"/>
+              </w:rPr>
+            </w:pPr>
+            <w:proofErr w:type="spellStart"/>
+            <w:r>
+              <w:rPr>
+                <w:lang w:val="en-US"/>
+              </w:rPr>
+              <w:t>GisServicesConfig</w:t>
+            </w:r>
+            <w:proofErr w:type="spellEnd"/>
+            <w:r>
+              <w:t xml:space="preserve">. </w:t>
+            </w:r>
+            <w:proofErr w:type="spellStart"/>
+            <w:r>
+              <w:t>Services</w:t>
+            </w:r>
+            <w:proofErr w:type="spellEnd"/>
+          </w:p>
+        </w:tc>
+        <w:tc>
+          <w:tcPr>
+            <w:tcW w:w="0" w:type="auto"/>
           </w:tcPr>
           <w:p/>
         </w:tc>
@@ -1481,20 +1566,8 @@
             <w:tcW w:w="0" w:type="auto"/>
           </w:tcPr>
           <w:p>
-            <w:proofErr w:type="spellStart"/>
-            <w:r>
-              <w:t>SchemaVersion</w:t>
-            </w:r>
-            <w:proofErr w:type="spellEnd"/>
-          </w:p>
-        </w:tc>
-        <w:tc>
-          <w:tcPr>
-            <w:tcW w:w="0" w:type="auto"/>
-          </w:tcPr>
-          <w:p>
-            <w:r>
-              <w:t>Версия форматов обмена данными ГИС ЖКХ</w:t>
+            <w:r>
+              <w:t>Описание сервисов ГИС ЖКХ</w:t>
             </w:r>
           </w:p>
         </w:tc>
@@ -1503,6 +1576,7 @@
         <w:tc>
           <w:tcPr>
             <w:tcW w:w="0" w:type="auto"/>
+            <w:vMerge w:val="restart"/>
           </w:tcPr>
           <w:p>
             <w:pPr>
@@ -1526,21 +1600,33 @@
               <w:t>Services</w:t>
             </w:r>
             <w:proofErr w:type="spellEnd"/>
-          </w:p>
-        </w:tc>
-        <w:tc>
-          <w:tcPr>
-            <w:tcW w:w="0" w:type="auto"/>
-          </w:tcPr>
-          <w:p/>
-        </w:tc>
-        <w:tc>
-          <w:tcPr>
-            <w:tcW w:w="0" w:type="auto"/>
-          </w:tcPr>
-          <w:p>
-            <w:r>
-              <w:t>Описание сервисов ГИС ЖКХ</w:t>
+            <w:r>
+              <w:rPr>
+                <w:lang w:val="en-US"/>
+              </w:rPr>
+              <w:t>.Service</w:t>
+            </w:r>
+          </w:p>
+        </w:tc>
+        <w:tc>
+          <w:tcPr>
+            <w:tcW w:w="0" w:type="auto"/>
+          </w:tcPr>
+          <w:p>
+            <w:proofErr w:type="spellStart"/>
+            <w:r>
+              <w:t>ServiceName</w:t>
+            </w:r>
+            <w:proofErr w:type="spellEnd"/>
+          </w:p>
+        </w:tc>
+        <w:tc>
+          <w:tcPr>
+            <w:tcW w:w="0" w:type="auto"/>
+          </w:tcPr>
+          <w:p>
+            <w:r>
+              <w:t>Имя сервиса</w:t>
             </w:r>
           </w:p>
         </w:tc>
@@ -1549,7 +1635,87 @@
         <w:tc>
           <w:tcPr>
             <w:tcW w:w="0" w:type="auto"/>
-            <w:vMerge w:val="restart"/>
+            <w:vMerge/>
+          </w:tcPr>
+          <w:p>
+            <w:pPr>
+              <w:rPr>
+                <w:lang w:val="en-US"/>
+              </w:rPr>
+            </w:pPr>
+          </w:p>
+        </w:tc>
+        <w:tc>
+          <w:tcPr>
+            <w:tcW w:w="0" w:type="auto"/>
+          </w:tcPr>
+          <w:p>
+            <w:proofErr w:type="spellStart"/>
+            <w:r>
+              <w:t>Path</w:t>
+            </w:r>
+            <w:proofErr w:type="spellEnd"/>
+          </w:p>
+        </w:tc>
+        <w:tc>
+          <w:tcPr>
+            <w:tcW w:w="0" w:type="auto"/>
+          </w:tcPr>
+          <w:p>
+            <w:r>
+              <w:t>Относительный путь сервиса</w:t>
+            </w:r>
+          </w:p>
+        </w:tc>
+      </w:tr>
+      <w:tr>
+        <w:tc>
+          <w:tcPr>
+            <w:tcW w:w="0" w:type="auto"/>
+            <w:vMerge/>
+          </w:tcPr>
+          <w:p>
+            <w:pPr>
+              <w:rPr>
+                <w:lang w:val="en-US"/>
+              </w:rPr>
+            </w:pPr>
+          </w:p>
+        </w:tc>
+        <w:tc>
+          <w:tcPr>
+            <w:tcW w:w="0" w:type="auto"/>
+          </w:tcPr>
+          <w:p>
+            <w:proofErr w:type="spellStart"/>
+            <w:r>
+              <w:t>AddSignature</w:t>
+            </w:r>
+            <w:proofErr w:type="spellEnd"/>
+          </w:p>
+        </w:tc>
+        <w:tc>
+          <w:tcPr>
+            <w:tcW w:w="0" w:type="auto"/>
+          </w:tcPr>
+          <w:p>
+            <w:r>
+              <w:t xml:space="preserve">Использовать ли ЭЦП при отправке запросов </w:t>
+            </w:r>
+          </w:p>
+        </w:tc>
+      </w:tr>
+      <w:tr>
+        <w:tc>
+          <w:tcPr>
+            <w:tcW w:w="0" w:type="auto"/>
+            <w:vMerge/>
+          </w:tcPr>
+          <w:p/>
+        </w:tc>
+        <w:tc>
+          <w:tcPr>
+            <w:tcW w:w="0" w:type="auto"/>
           </w:tcPr>
           <w:p>
             <w:pPr>
@@ -1559,47 +1725,36 @@
             </w:pPr>
             <w:proofErr w:type="spellStart"/>
             <w:r>
-              <w:rPr>
-                <w:lang w:val="en-US"/>
-              </w:rPr>
-              <w:t>GisServicesConfig</w:t>
+              <w:t>Add</w:t>
+            </w:r>
+            <w:r>
+              <w:rPr>
+                <w:lang w:val="en-US"/>
+              </w:rPr>
+              <w:t>OrgPpaGuid</w:t>
             </w:r>
             <w:proofErr w:type="spellEnd"/>
-            <w:r>
-              <w:t xml:space="preserve">. </w:t>
-            </w:r>
-            <w:proofErr w:type="spellStart"/>
-            <w:r>
-              <w:t>Services</w:t>
-            </w:r>
-            <w:proofErr w:type="spellEnd"/>
-            <w:r>
-              <w:rPr>
-                <w:lang w:val="en-US"/>
-              </w:rPr>
-              <w:t>.Service</w:t>
-            </w:r>
-          </w:p>
-        </w:tc>
-        <w:tc>
-          <w:tcPr>
-            <w:tcW w:w="0" w:type="auto"/>
-          </w:tcPr>
-          <w:p>
-            <w:proofErr w:type="spellStart"/>
-            <w:r>
-              <w:t>ServiceName</w:t>
-            </w:r>
-            <w:proofErr w:type="spellEnd"/>
-          </w:p>
-        </w:tc>
-        <w:tc>
-          <w:tcPr>
-            <w:tcW w:w="0" w:type="auto"/>
-          </w:tcPr>
-          <w:p>
-            <w:r>
-              <w:t>Имя сервиса</w:t>
+          </w:p>
+        </w:tc>
+        <w:tc>
+          <w:tcPr>
+            <w:tcW w:w="0" w:type="auto"/>
+          </w:tcPr>
+          <w:p>
+            <w:r>
+              <w:t xml:space="preserve">Добавлять ли идентификатор поставщика в </w:t>
+            </w:r>
+            <w:r>
+              <w:rPr>
+                <w:lang w:val="en-US"/>
+              </w:rPr>
+              <w:t>soap</w:t>
+            </w:r>
+            <w:r>
+              <w:t xml:space="preserve"> </w:t>
+            </w:r>
+            <w:r>
+              <w:t>заголовок</w:t>
             </w:r>
           </w:p>
         </w:tc>
@@ -1608,35 +1763,58 @@
         <w:tc>
           <w:tcPr>
             <w:tcW w:w="0" w:type="auto"/>
-            <w:vMerge/>
-          </w:tcPr>
-          <w:p>
-            <w:pPr>
-              <w:rPr>
-                <w:lang w:val="en-US"/>
-              </w:rPr>
-            </w:pPr>
-          </w:p>
-        </w:tc>
-        <w:tc>
-          <w:tcPr>
-            <w:tcW w:w="0" w:type="auto"/>
           </w:tcPr>
           <w:p>
             <w:proofErr w:type="spellStart"/>
             <w:r>
-              <w:t>Path</w:t>
+              <w:rPr>
+                <w:lang w:val="en-US"/>
+              </w:rPr>
+              <w:t>GisServicesConfig</w:t>
             </w:r>
             <w:proofErr w:type="spellEnd"/>
-          </w:p>
-        </w:tc>
-        <w:tc>
-          <w:tcPr>
-            <w:tcW w:w="0" w:type="auto"/>
-          </w:tcPr>
-          <w:p>
-            <w:r>
-              <w:t>Относительный путь сервиса</w:t>
+            <w:r>
+              <w:t xml:space="preserve">. </w:t>
+            </w:r>
+            <w:r>
+              <w:rPr>
+                <w:lang w:val="en-US"/>
+              </w:rPr>
+              <w:t>Services</w:t>
+            </w:r>
+            <w:r>
+              <w:t>.</w:t>
+            </w:r>
+            <w:r>
+              <w:rPr>
+                <w:lang w:val="en-US"/>
+              </w:rPr>
+              <w:t>Service</w:t>
+            </w:r>
+            <w:r>
+              <w:t>.</w:t>
+            </w:r>
+            <w:r>
+              <w:rPr>
+                <w:lang w:val="en-US"/>
+              </w:rPr>
+              <w:t>Methods</w:t>
+            </w:r>
+          </w:p>
+        </w:tc>
+        <w:tc>
+          <w:tcPr>
+            <w:tcW w:w="0" w:type="auto"/>
+          </w:tcPr>
+          <w:p/>
+        </w:tc>
+        <w:tc>
+          <w:tcPr>
+            <w:tcW w:w="0" w:type="auto"/>
+          </w:tcPr>
+          <w:p>
+            <w:r>
+              <w:t>Описание методов сервиса ГИС ЖКХ</w:t>
             </w:r>
           </w:p>
         </w:tc>
@@ -1645,7 +1823,7 @@
         <w:tc>
           <w:tcPr>
             <w:tcW w:w="0" w:type="auto"/>
-            <w:vMerge/>
+            <w:vMerge w:val="restart"/>
           </w:tcPr>
           <w:p>
             <w:pPr>
@@ -1653,27 +1831,91 @@
                 <w:lang w:val="en-US"/>
               </w:rPr>
             </w:pPr>
-          </w:p>
-        </w:tc>
-        <w:tc>
-          <w:tcPr>
-            <w:tcW w:w="0" w:type="auto"/>
-          </w:tcPr>
-          <w:p>
             <w:proofErr w:type="spellStart"/>
             <w:r>
-              <w:t>AddSignature</w:t>
+              <w:rPr>
+                <w:lang w:val="en-US"/>
+              </w:rPr>
+              <w:t>GisServicesConfig</w:t>
             </w:r>
             <w:proofErr w:type="spellEnd"/>
-          </w:p>
-        </w:tc>
-        <w:tc>
-          <w:tcPr>
-            <w:tcW w:w="0" w:type="auto"/>
-          </w:tcPr>
-          <w:p>
-            <w:r>
-              <w:t xml:space="preserve">Использовать ли ЭЦП при отправке запросов </w:t>
+            <w:r>
+              <w:rPr>
+                <w:lang w:val="en-US"/>
+              </w:rPr>
+              <w:t xml:space="preserve">. </w:t>
+            </w:r>
+            <w:r>
+              <w:rPr>
+                <w:lang w:val="en-US"/>
+              </w:rPr>
+              <w:t>Services</w:t>
+            </w:r>
+            <w:r>
+              <w:rPr>
+                <w:lang w:val="en-US"/>
+              </w:rPr>
+              <w:t>.</w:t>
+            </w:r>
+            <w:r>
+              <w:rPr>
+                <w:lang w:val="en-US"/>
+              </w:rPr>
+              <w:t>Service</w:t>
+            </w:r>
+            <w:r>
+              <w:rPr>
+                <w:lang w:val="en-US"/>
+              </w:rPr>
+              <w:t>.</w:t>
+            </w:r>
+            <w:r>
+              <w:rPr>
+                <w:lang w:val="en-US"/>
+              </w:rPr>
+              <w:t>Methods</w:t>
+            </w:r>
+            <w:r>
+              <w:rPr>
+                <w:lang w:val="en-US"/>
+              </w:rPr>
+              <w:t>.</w:t>
+            </w:r>
+            <w:r>
+              <w:rPr>
+                <w:lang w:val="en-US"/>
+              </w:rPr>
+              <w:t>Method</w:t>
+            </w:r>
+          </w:p>
+        </w:tc>
+        <w:tc>
+          <w:tcPr>
+            <w:tcW w:w="0" w:type="auto"/>
+          </w:tcPr>
+          <w:p>
+            <w:pPr>
+              <w:rPr>
+                <w:lang w:val="en-US"/>
+              </w:rPr>
+            </w:pPr>
+            <w:proofErr w:type="spellStart"/>
+            <w:r>
+              <w:rPr>
+                <w:lang w:val="en-US"/>
+              </w:rPr>
+              <w:t>MethodName</w:t>
+            </w:r>
+            <w:proofErr w:type="spellEnd"/>
+          </w:p>
+        </w:tc>
+        <w:tc>
+          <w:tcPr>
+            <w:tcW w:w="0" w:type="auto"/>
+          </w:tcPr>
+          <w:p>
+            <w:r>
+              <w:t>Имя метода</w:t>
             </w:r>
           </w:p>
         </w:tc>
@@ -1684,39 +1926,45 @@
             <w:tcW w:w="0" w:type="auto"/>
             <w:vMerge/>
           </w:tcPr>
-          <w:p/>
-        </w:tc>
-        <w:tc>
-          <w:tcPr>
-            <w:tcW w:w="0" w:type="auto"/>
-          </w:tcPr>
-          <w:p>
-            <w:proofErr w:type="spellStart"/>
-            <w:r>
-              <w:t>AddSenderId</w:t>
-            </w:r>
-            <w:proofErr w:type="spellEnd"/>
-          </w:p>
-        </w:tc>
-        <w:tc>
-          <w:tcPr>
-            <w:tcW w:w="0" w:type="auto"/>
-          </w:tcPr>
-          <w:p>
-            <w:r>
-              <w:t xml:space="preserve">Добавлять ли идентификатор поставщика в </w:t>
-            </w:r>
-            <w:r>
-              <w:rPr>
-                <w:lang w:val="en-US"/>
-              </w:rPr>
-              <w:t>soap</w:t>
-            </w:r>
-            <w:r>
-              <w:t xml:space="preserve"> </w:t>
-            </w:r>
-            <w:r>
-              <w:t>заголовок</w:t>
+          <w:p>
+            <w:pPr>
+              <w:rPr>
+                <w:lang w:val="en-US"/>
+              </w:rPr>
+            </w:pPr>
+          </w:p>
+        </w:tc>
+        <w:tc>
+          <w:tcPr>
+            <w:tcW w:w="0" w:type="auto"/>
+          </w:tcPr>
+          <w:p>
+            <w:pPr>
+              <w:rPr>
+                <w:lang w:val="en-US"/>
+              </w:rPr>
+            </w:pPr>
+            <w:r>
+              <w:rPr>
+                <w:lang w:val="en-US"/>
+              </w:rPr>
+              <w:t>Action</w:t>
+            </w:r>
+          </w:p>
+        </w:tc>
+        <w:tc>
+          <w:tcPr>
+            <w:tcW w:w="0" w:type="auto"/>
+          </w:tcPr>
+          <w:p>
+            <w:r>
+              <w:rPr>
+                <w:lang w:val="en-US"/>
+              </w:rPr>
+              <w:t xml:space="preserve">Soap </w:t>
+            </w:r>
+            <w:r>
+              <w:t>действие</w:t>
             </w:r>
           </w:p>
         </w:tc>
@@ -1725,58 +1973,41 @@
         <w:tc>
           <w:tcPr>
             <w:tcW w:w="0" w:type="auto"/>
-          </w:tcPr>
-          <w:p>
-            <w:proofErr w:type="spellStart"/>
-            <w:r>
-              <w:rPr>
-                <w:lang w:val="en-US"/>
-              </w:rPr>
-              <w:t>GisServicesConfig</w:t>
-            </w:r>
-            <w:proofErr w:type="spellEnd"/>
-            <w:r>
-              <w:t xml:space="preserve">. </w:t>
-            </w:r>
-            <w:r>
-              <w:rPr>
-                <w:lang w:val="en-US"/>
-              </w:rPr>
-              <w:t>Services</w:t>
-            </w:r>
-            <w:r>
-              <w:t>.</w:t>
-            </w:r>
-            <w:r>
-              <w:rPr>
-                <w:lang w:val="en-US"/>
-              </w:rPr>
-              <w:t>Service</w:t>
-            </w:r>
-            <w:r>
-              <w:t>.</w:t>
-            </w:r>
-            <w:r>
-              <w:rPr>
-                <w:lang w:val="en-US"/>
-              </w:rPr>
-              <w:t>Methods</w:t>
-            </w:r>
-          </w:p>
-        </w:tc>
-        <w:tc>
-          <w:tcPr>
-            <w:tcW w:w="0" w:type="auto"/>
-          </w:tcPr>
-          <w:p/>
-        </w:tc>
-        <w:tc>
-          <w:tcPr>
-            <w:tcW w:w="0" w:type="auto"/>
-          </w:tcPr>
-          <w:p>
-            <w:r>
-              <w:t>Описание методов сервиса ГИС ЖКХ</w:t>
+            <w:vMerge/>
+          </w:tcPr>
+          <w:p>
+            <w:pPr>
+              <w:rPr>
+                <w:lang w:val="en-US"/>
+              </w:rPr>
+            </w:pPr>
+          </w:p>
+        </w:tc>
+        <w:tc>
+          <w:tcPr>
+            <w:tcW w:w="0" w:type="auto"/>
+          </w:tcPr>
+          <w:p>
+            <w:pPr>
+              <w:rPr>
+                <w:lang w:val="en-US"/>
+              </w:rPr>
+            </w:pPr>
+            <w:r>
+              <w:rPr>
+                <w:lang w:val="en-US"/>
+              </w:rPr>
+              <w:t>Template</w:t>
+            </w:r>
+          </w:p>
+        </w:tc>
+        <w:tc>
+          <w:tcPr>
+            <w:tcW w:w="0" w:type="auto"/>
+          </w:tcPr>
+          <w:p>
+            <w:r>
+              <w:t>Шаблон запроса к методу</w:t>
             </w:r>
           </w:p>
         </w:tc>
@@ -1785,7 +2016,19 @@
         <w:tc>
           <w:tcPr>
             <w:tcW w:w="0" w:type="auto"/>
-            <w:vMerge w:val="restart"/>
+            <w:vMerge/>
+          </w:tcPr>
+          <w:p>
+            <w:pPr>
+              <w:rPr>
+                <w:lang w:val="en-US"/>
+              </w:rPr>
+            </w:pPr>
+          </w:p>
+        </w:tc>
+        <w:tc>
+          <w:tcPr>
+            <w:tcW w:w="0" w:type="auto"/>
           </w:tcPr>
           <w:p>
             <w:pPr>
@@ -1798,211 +2041,6 @@
               <w:rPr>
                 <w:lang w:val="en-US"/>
               </w:rPr>
-              <w:t>GisServicesConfig</w:t>
-            </w:r>
-            <w:proofErr w:type="spellEnd"/>
-            <w:r>
-              <w:rPr>
-                <w:lang w:val="en-US"/>
-              </w:rPr>
-              <w:t xml:space="preserve">. </w:t>
-            </w:r>
-            <w:r>
-              <w:rPr>
-                <w:lang w:val="en-US"/>
-              </w:rPr>
-              <w:t>Services</w:t>
-            </w:r>
-            <w:r>
-              <w:rPr>
-                <w:lang w:val="en-US"/>
-              </w:rPr>
-              <w:t>.</w:t>
-            </w:r>
-            <w:r>
-              <w:rPr>
-                <w:lang w:val="en-US"/>
-              </w:rPr>
-              <w:t>Service</w:t>
-            </w:r>
-            <w:r>
-              <w:rPr>
-                <w:lang w:val="en-US"/>
-              </w:rPr>
-              <w:t>.</w:t>
-            </w:r>
-            <w:r>
-              <w:rPr>
-                <w:lang w:val="en-US"/>
-              </w:rPr>
-              <w:t>Methods</w:t>
-            </w:r>
-            <w:r>
-              <w:rPr>
-                <w:lang w:val="en-US"/>
-              </w:rPr>
-              <w:t>.</w:t>
-            </w:r>
-            <w:r>
-              <w:rPr>
-                <w:lang w:val="en-US"/>
-              </w:rPr>
-              <w:t>Method</w:t>
-            </w:r>
-          </w:p>
-        </w:tc>
-        <w:tc>
-          <w:tcPr>
-            <w:tcW w:w="0" w:type="auto"/>
-          </w:tcPr>
-          <w:p>
-            <w:pPr>
-              <w:rPr>
-                <w:lang w:val="en-US"/>
-              </w:rPr>
-            </w:pPr>
-            <w:proofErr w:type="spellStart"/>
-            <w:r>
-              <w:rPr>
-                <w:lang w:val="en-US"/>
-              </w:rPr>
-              <w:t>MethodName</w:t>
-            </w:r>
-            <w:proofErr w:type="spellEnd"/>
-          </w:p>
-        </w:tc>
-        <w:tc>
-          <w:tcPr>
-            <w:tcW w:w="0" w:type="auto"/>
-          </w:tcPr>
-          <w:p>
-            <w:r>
-              <w:t>Имя метода</w:t>
-            </w:r>
-          </w:p>
-        </w:tc>
-      </w:tr>
-      <w:tr>
-        <w:tc>
-          <w:tcPr>
-            <w:tcW w:w="0" w:type="auto"/>
-            <w:vMerge/>
-          </w:tcPr>
-          <w:p>
-            <w:pPr>
-              <w:rPr>
-                <w:lang w:val="en-US"/>
-              </w:rPr>
-            </w:pPr>
-          </w:p>
-        </w:tc>
-        <w:tc>
-          <w:tcPr>
-            <w:tcW w:w="0" w:type="auto"/>
-          </w:tcPr>
-          <w:p>
-            <w:pPr>
-              <w:rPr>
-                <w:lang w:val="en-US"/>
-              </w:rPr>
-            </w:pPr>
-            <w:r>
-              <w:rPr>
-                <w:lang w:val="en-US"/>
-              </w:rPr>
-              <w:t>Action</w:t>
-            </w:r>
-          </w:p>
-        </w:tc>
-        <w:tc>
-          <w:tcPr>
-            <w:tcW w:w="0" w:type="auto"/>
-          </w:tcPr>
-          <w:p>
-            <w:r>
-              <w:rPr>
-                <w:lang w:val="en-US"/>
-              </w:rPr>
-              <w:t xml:space="preserve">Soap </w:t>
-            </w:r>
-            <w:r>
-              <w:t>действие</w:t>
-            </w:r>
-          </w:p>
-        </w:tc>
-      </w:tr>
-      <w:tr>
-        <w:tc>
-          <w:tcPr>
-            <w:tcW w:w="0" w:type="auto"/>
-            <w:vMerge/>
-          </w:tcPr>
-          <w:p>
-            <w:pPr>
-              <w:rPr>
-                <w:lang w:val="en-US"/>
-              </w:rPr>
-            </w:pPr>
-          </w:p>
-        </w:tc>
-        <w:tc>
-          <w:tcPr>
-            <w:tcW w:w="0" w:type="auto"/>
-          </w:tcPr>
-          <w:p>
-            <w:pPr>
-              <w:rPr>
-                <w:lang w:val="en-US"/>
-              </w:rPr>
-            </w:pPr>
-            <w:r>
-              <w:rPr>
-                <w:lang w:val="en-US"/>
-              </w:rPr>
-              <w:t>Template</w:t>
-            </w:r>
-          </w:p>
-        </w:tc>
-        <w:tc>
-          <w:tcPr>
-            <w:tcW w:w="0" w:type="auto"/>
-          </w:tcPr>
-          <w:p>
-            <w:r>
-              <w:t>Шаблон запроса к методу</w:t>
-            </w:r>
-          </w:p>
-        </w:tc>
-      </w:tr>
-      <w:tr>
-        <w:tc>
-          <w:tcPr>
-            <w:tcW w:w="0" w:type="auto"/>
-            <w:vMerge/>
-          </w:tcPr>
-          <w:p>
-            <w:pPr>
-              <w:rPr>
-                <w:lang w:val="en-US"/>
-              </w:rPr>
-            </w:pPr>
-          </w:p>
-        </w:tc>
-        <w:tc>
-          <w:tcPr>
-            <w:tcW w:w="0" w:type="auto"/>
-          </w:tcPr>
-          <w:p>
-            <w:pPr>
-              <w:rPr>
-                <w:lang w:val="en-US"/>
-              </w:rPr>
-            </w:pPr>
-            <w:proofErr w:type="spellStart"/>
-            <w:r>
-              <w:rPr>
-                <w:lang w:val="en-US"/>
-              </w:rPr>
               <w:t>RequiredBody</w:t>
             </w:r>
             <w:proofErr w:type="spellEnd"/>
@@ -2516,7 +2554,7 @@
         <w:rPr>
           <w:b/>
         </w:rPr>
-        <w:t>-a lanit:tv,n8!Ya</w:t>
+        <w:t>-a sit:rZ_GG72XS^Vf55ZW</w:t>
       </w:r>
       <w:r>
         <w:rPr>
@@ -2524,8 +2562,6 @@
         </w:rPr>
         <w:t>.</w:t>
       </w:r>
-      <w:bookmarkStart w:id="0" w:name="_GoBack"/>
-      <w:bookmarkEnd w:id="0"/>
     </w:p>
     <w:p>
       <w:pPr>
@@ -2553,9 +2589,9 @@
         <w:tblLook w:val="04A0" w:firstRow="1" w:lastRow="0" w:firstColumn="1" w:lastColumn="0" w:noHBand="0" w:noVBand="1"/>
       </w:tblPr>
       <w:tblGrid>
-        <w:gridCol w:w="1620"/>
-        <w:gridCol w:w="4625"/>
-        <w:gridCol w:w="3100"/>
+        <w:gridCol w:w="1610"/>
+        <w:gridCol w:w="4656"/>
+        <w:gridCol w:w="3079"/>
       </w:tblGrid>
       <w:tr>
         <w:tc>
@@ -2564,6 +2600,7 @@
           </w:tcPr>
           <w:p>
             <w:r>
+              <w:lastRenderedPageBreak/>
               <w:t>Пример</w:t>
             </w:r>
           </w:p>
@@ -2669,13 +2706,7 @@
               <w:rPr>
                 <w:lang w:val="en-US"/>
               </w:rPr>
-              <w:t xml:space="preserve"> response.csv"</w:t>
-            </w:r>
-            <w:r>
-              <w:rPr>
-                <w:lang w:val="en-US"/>
-              </w:rPr>
-              <w:t xml:space="preserve"> -a lanit:tv,n8!Ya</w:t>
+              <w:t xml:space="preserve"> response.csv" -a sit:rZ_GG72XS^Vf55ZW</w:t>
             </w:r>
           </w:p>
         </w:tc>
@@ -2743,11 +2774,13 @@
             </w:r>
             <w:proofErr w:type="spellEnd"/>
             <w:r>
-              <w:t xml:space="preserve"> запроса </w:t>
-            </w:r>
-            <w:r>
-              <w:lastRenderedPageBreak/>
-              <w:t xml:space="preserve">находится в первой колонке второй строке. </w:t>
+              <w:t xml:space="preserve"> запроса находится в первой колонке второй строк</w:t>
+            </w:r>
+            <w:r>
+              <w:t>и</w:t>
+            </w:r>
+            <w:r>
+              <w:t xml:space="preserve">. </w:t>
             </w:r>
           </w:p>
         </w:tc>
@@ -2759,7 +2792,6 @@
           </w:tcPr>
           <w:p>
             <w:r>
-              <w:lastRenderedPageBreak/>
               <w:t>Получение</w:t>
             </w:r>
             <w:r>
@@ -2823,7 +2855,7 @@
               <w:rPr>
                 <w:lang w:val="en-US"/>
               </w:rPr>
-              <w:t xml:space="preserve"> -g 7db1cf4f-7316-4ae8-b168-82bd21a2bdcf -o "</w:t>
+              <w:t xml:space="preserve"> -g 1377f6ce-e78e-11e6-88b0-005056b6513d -o "</w:t>
             </w:r>
             <w:proofErr w:type="spellStart"/>
             <w:r>
@@ -2837,13 +2869,7 @@
               <w:rPr>
                 <w:lang w:val="en-US"/>
               </w:rPr>
-              <w:t xml:space="preserve"> get-state response.csv"</w:t>
-            </w:r>
-            <w:r>
-              <w:rPr>
-                <w:lang w:val="en-US"/>
-              </w:rPr>
-              <w:t xml:space="preserve"> -a lanit:tv,n8!Ya</w:t>
+              <w:t xml:space="preserve"> get-state response.csv" -a sit:rZ_GG72XS^Vf55ZW</w:t>
             </w:r>
           </w:p>
         </w:tc>
@@ -2952,13 +2978,7 @@
               <w:rPr>
                 <w:lang w:val="en-US"/>
               </w:rPr>
-              <w:t xml:space="preserve"> response.csv"</w:t>
-            </w:r>
-            <w:r>
-              <w:rPr>
-                <w:lang w:val="en-US"/>
-              </w:rPr>
-              <w:t xml:space="preserve"> -a lanit:tv,n8!Ya</w:t>
+              <w:t xml:space="preserve"> response.csv" -a sit:rZ_GG72XS^Vf55ZW</w:t>
             </w:r>
           </w:p>
         </w:tc>
@@ -3085,7 +3105,7 @@
               <w:rPr>
                 <w:lang w:val="en-US"/>
               </w:rPr>
-              <w:t>xades-demo.exe get-state -s inspection -g 83b55c3d-4b25-43e1-94d9-583538386a11 -o "</w:t>
+              <w:t>xades-demo.exe get-state -s Inspection -g f29ababe-e7a7-11e6-88b0-005056b6513d -o "</w:t>
             </w:r>
             <w:proofErr w:type="spellStart"/>
             <w:r>
@@ -3099,13 +3119,7 @@
               <w:rPr>
                 <w:lang w:val="en-US"/>
               </w:rPr>
-              <w:t xml:space="preserve"> get-state response.csv"</w:t>
-            </w:r>
-            <w:r>
-              <w:rPr>
-                <w:lang w:val="en-US"/>
-              </w:rPr>
-              <w:t xml:space="preserve"> -a lanit:tv,n8!Ya</w:t>
+              <w:t xml:space="preserve"> get-state response.csv" -a sit:rZ_GG72XS^Vf55ZW</w:t>
             </w:r>
           </w:p>
         </w:tc>
@@ -3550,12 +3564,12 @@
     </w:p>
     <w:p/>
     <w:sectPr>
-      <w:headerReference w:type="even" r:id="rId9"/>
-      <w:headerReference w:type="default" r:id="rId10"/>
-      <w:footerReference w:type="even" r:id="rId11"/>
-      <w:footerReference w:type="default" r:id="rId12"/>
-      <w:headerReference w:type="first" r:id="rId13"/>
-      <w:footerReference w:type="first" r:id="rId14"/>
+      <w:headerReference w:type="even" r:id="rId11"/>
+      <w:headerReference w:type="default" r:id="rId12"/>
+      <w:footerReference w:type="even" r:id="rId13"/>
+      <w:footerReference w:type="default" r:id="rId14"/>
+      <w:headerReference w:type="first" r:id="rId15"/>
+      <w:footerReference w:type="first" r:id="rId16"/>
       <w:pgSz w:w="11906" w:h="16838"/>
       <w:pgMar w:top="1134" w:right="850" w:bottom="1134" w:left="1701" w:header="708" w:footer="708" w:gutter="0"/>
       <w:cols w:space="708"/>

</xml_diff>